<commit_message>
edited resume, added background texture file, and started a few sections in portfolio
</commit_message>
<xml_diff>
--- a/sblack.rocks/misc/StevenBlack_Resume.docx
+++ b/sblack.rocks/misc/StevenBlack_Resume.docx
@@ -94,8 +94,8 @@
         <w:tblDescription w:val="Resume"/>
       </w:tblPr>
       <w:tblGrid>
-        <w:gridCol w:w="1620"/>
-        <w:gridCol w:w="9089"/>
+        <w:gridCol w:w="1710"/>
+        <w:gridCol w:w="8999"/>
       </w:tblGrid>
       <w:tr>
         <w:trPr>
@@ -120,10 +120,40 @@
               <w:spacing w:before="0" w:after="0" w:line="240" w:lineRule="auto"/>
             </w:pPr>
             <w:r>
-              <w:t xml:space="preserve">   I’m a self-driven father who is looking for a career where I can marry my love of programming and data.  I</w:t>
+              <w:t xml:space="preserve">   My name is Steven Black and I am</w:t>
             </w:r>
             <w:r>
-              <w:t>’m happy with my current job but would like to expand</w:t>
+              <w:t xml:space="preserve"> a self-driven father </w:t>
+            </w:r>
+            <w:r>
+              <w:t>searching</w:t>
+            </w:r>
+            <w:r>
+              <w:t xml:space="preserve"> for a career </w:t>
+            </w:r>
+            <w:r>
+              <w:t>that</w:t>
+            </w:r>
+            <w:r>
+              <w:t xml:space="preserve"> </w:t>
+            </w:r>
+            <w:r>
+              <w:t>marries</w:t>
+            </w:r>
+            <w:r>
+              <w:t xml:space="preserve"> my love of </w:t>
+            </w:r>
+            <w:r>
+              <w:t>problem-solving with that of learning</w:t>
+            </w:r>
+            <w:r>
+              <w:t xml:space="preserve">.  </w:t>
+            </w:r>
+            <w:r>
+              <w:t>Ultimately, I would like</w:t>
+            </w:r>
+            <w:r>
+              <w:t xml:space="preserve"> to expand</w:t>
             </w:r>
             <w:r>
               <w:t xml:space="preserve"> my skills and </w:t>
@@ -132,7 +162,10 @@
               <w:t>share my enthusiasm</w:t>
             </w:r>
             <w:r>
-              <w:t xml:space="preserve"> for problem solving</w:t>
+              <w:t xml:space="preserve"> </w:t>
+            </w:r>
+            <w:r>
+              <w:t>with others</w:t>
             </w:r>
             <w:r>
               <w:t>.</w:t>
@@ -143,27 +176,48 @@
             <w:r>
               <w:t xml:space="preserve"> If you would like to know </w:t>
             </w:r>
-            <w:proofErr w:type="gramStart"/>
             <w:r>
-              <w:t>more</w:t>
+              <w:t>more,</w:t>
             </w:r>
-            <w:proofErr w:type="gramEnd"/>
             <w:r>
-              <w:t xml:space="preserve"> please email me or visit my personal website at </w:t>
+              <w:t xml:space="preserve"> please visit my personal website at </w:t>
             </w:r>
             <w:hyperlink r:id="rId9" w:history="1">
               <w:r>
                 <w:rPr>
                   <w:rStyle w:val="Hyperlink"/>
+                  <w:color w:val="306785" w:themeColor="accent1" w:themeShade="BF"/>
                 </w:rPr>
                 <w:t>sblack4.rocks</w:t>
               </w:r>
             </w:hyperlink>
             <w:r>
+              <w:t xml:space="preserve"> (some employers block personal sites</w:t>
+            </w:r>
+            <w:r>
+              <w:t xml:space="preserve"> so </w:t>
+            </w:r>
+            <w:r>
+              <w:t>my site is also hosted on</w:t>
+            </w:r>
+            <w:r>
+              <w:t xml:space="preserve"> </w:t>
+            </w:r>
+            <w:hyperlink r:id="rId10" w:history="1">
+              <w:r>
+                <w:rPr>
+                  <w:rStyle w:val="Hyperlink"/>
+                  <w:color w:val="306785" w:themeColor="accent1" w:themeShade="BF"/>
+                </w:rPr>
+                <w:t>github.com</w:t>
+              </w:r>
+            </w:hyperlink>
+            <w:r>
+              <w:t>)</w:t>
+            </w:r>
+            <w:r>
               <w:t xml:space="preserve">.  </w:t>
             </w:r>
-            <w:bookmarkStart w:id="0" w:name="_GoBack"/>
-            <w:bookmarkEnd w:id="0"/>
           </w:p>
         </w:tc>
       </w:tr>
@@ -173,14 +227,14 @@
         </w:trPr>
         <w:tc>
           <w:tcPr>
-            <w:tcW w:w="1620" w:type="dxa"/>
+            <w:tcW w:w="1710" w:type="dxa"/>
           </w:tcPr>
           <w:p>
             <w:pPr>
               <w:jc w:val="center"/>
             </w:pPr>
             <w:r>
-              <w:t>Feb 2016 - Present</w:t>
+              <w:t xml:space="preserve">Feb 2016 - </w:t>
             </w:r>
           </w:p>
           <w:p>
@@ -303,7 +357,7 @@
         </w:tc>
         <w:tc>
           <w:tcPr>
-            <w:tcW w:w="9089" w:type="dxa"/>
+            <w:tcW w:w="8999" w:type="dxa"/>
           </w:tcPr>
           <w:sdt>
             <w:sdtPr>
@@ -572,7 +626,10 @@
                           <w:t>data-visualization</w:t>
                         </w:r>
                         <w:r>
-                          <w:t>, working in Excel</w:t>
+                          <w:t>;</w:t>
+                        </w:r>
+                        <w:r>
+                          <w:t xml:space="preserve"> in Excel</w:t>
                         </w:r>
                         <w:r>
                           <w:t>, R,</w:t>
@@ -590,7 +647,25 @@
                           <w:t>”</w:t>
                         </w:r>
                         <w:r>
-                          <w:t xml:space="preserve">.  Although neuroscience is fascinating my work was all theory and no application which left me yearning for a more practical challenge.  With the upcoming birth of my son I left grad school to pursue data-science.   </w:t>
+                          <w:t>.  Although neuroscience is fascinating my work was all theory and no application</w:t>
+                        </w:r>
+                        <w:r>
+                          <w:t>,</w:t>
+                        </w:r>
+                        <w:r>
+                          <w:t xml:space="preserve"> which left me yearning for a more practical challenge.  With the birth of my son I left </w:t>
+                        </w:r>
+                        <w:r>
+                          <w:t xml:space="preserve">my PHD uncompleted </w:t>
+                        </w:r>
+                        <w:r>
+                          <w:t>to pursue data-science</w:t>
+                        </w:r>
+                        <w:r>
+                          <w:t xml:space="preserve"> and support my burgeoning family</w:t>
+                        </w:r>
+                        <w:r>
+                          <w:t xml:space="preserve">.   </w:t>
                         </w:r>
                       </w:p>
                     </w:sdtContent>
@@ -641,16 +716,60 @@
                           <w:t xml:space="preserve"> </w:t>
                         </w:r>
                         <w:r>
-                          <w:t xml:space="preserve">I’m very curious and so enjoyed a significant amount course-work in IT, Economics, Math, Biology, Neuroscience, and Psychology </w:t>
-                        </w:r>
-                        <w:r>
-                          <w:t xml:space="preserve">but ultimately chose Economics because of </w:t>
+                          <w:t xml:space="preserve">I’m </w:t>
+                        </w:r>
+                        <w:r>
+                          <w:t>innately</w:t>
+                        </w:r>
+                        <w:r>
+                          <w:t xml:space="preserve"> curious and so enjoyed </w:t>
+                        </w:r>
+                        <w:r>
+                          <w:t>courses</w:t>
+                        </w:r>
+                        <w:r>
+                          <w:t xml:space="preserve"> in IT, Economics, Math, Biolog</w:t>
+                        </w:r>
+                        <w:r>
+                          <w:t>y,</w:t>
+                        </w:r>
+                        <w:r>
+                          <w:t xml:space="preserve"> Neuroscience, and Psychology. </w:t>
+                        </w:r>
+                        <w:r>
+                          <w:t xml:space="preserve"> </w:t>
+                        </w:r>
+                        <w:bookmarkStart w:id="0" w:name="_GoBack"/>
+                        <w:bookmarkEnd w:id="0"/>
+                        <w:r>
+                          <w:t>I particularly enjoyed attending research seminars and coordinating study groups with my peers.  U</w:t>
+                        </w:r>
+                        <w:r>
+                          <w:t>ltimately</w:t>
+                        </w:r>
+                        <w:r>
+                          <w:t xml:space="preserve"> I</w:t>
+                        </w:r>
+                        <w:r>
+                          <w:t xml:space="preserve"> </w:t>
+                        </w:r>
+                        <w:r>
+                          <w:t>majored in</w:t>
+                        </w:r>
+                        <w:r>
+                          <w:t xml:space="preserve"> Economics because of </w:t>
                         </w:r>
                         <w:r>
                           <w:t>its</w:t>
                         </w:r>
                         <w:r>
-                          <w:t xml:space="preserve"> versatility in the job market and because the Economics professors at George Mason are second to none.  </w:t>
+                          <w:t xml:space="preserve"> versatility in the job market and because the Economics professors at George Mason </w:t>
+                        </w:r>
+                        <w:r>
+                          <w:t>are second to none!</w:t>
+                        </w:r>
+                        <w:r>
+                          <w:t xml:space="preserve">  </w:t>
                         </w:r>
                         <w:r>
                           <w:t xml:space="preserve"> </w:t>
@@ -717,7 +836,29 @@
                             <w:color w:val="595959" w:themeColor="text1" w:themeTint="A6"/>
                             <w14:ligatures w14:val="none"/>
                           </w:rPr>
-                          <w:t xml:space="preserve"> I crawled the internet for data on timberlands in the northwest United States. Then the data was curated and parsed into .</w:t>
+                          <w:t xml:space="preserve"> I crawled the internet for data on timberlands in the northwest United States. </w:t>
+                        </w:r>
+                        <w:r>
+                          <w:rPr>
+                            <w:rFonts w:asciiTheme="minorHAnsi" w:eastAsiaTheme="minorEastAsia" w:hAnsiTheme="minorHAnsi" w:cstheme="minorBidi"/>
+                            <w:b w:val="0"/>
+                            <w:bCs w:val="0"/>
+                            <w:caps w:val="0"/>
+                            <w:color w:val="595959" w:themeColor="text1" w:themeTint="A6"/>
+                            <w14:ligatures w14:val="none"/>
+                          </w:rPr>
+                          <w:t>The</w:t>
+                        </w:r>
+                        <w:r>
+                          <w:rPr>
+                            <w:rFonts w:asciiTheme="minorHAnsi" w:eastAsiaTheme="minorEastAsia" w:hAnsiTheme="minorHAnsi" w:cstheme="minorBidi"/>
+                            <w:b w:val="0"/>
+                            <w:bCs w:val="0"/>
+                            <w:caps w:val="0"/>
+                            <w:color w:val="595959" w:themeColor="text1" w:themeTint="A6"/>
+                            <w14:ligatures w14:val="none"/>
+                          </w:rPr>
+                          <w:t xml:space="preserve"> data was curated and parsed into .</w:t>
                         </w:r>
                         <w:proofErr w:type="spellStart"/>
                         <w:r>
@@ -741,7 +882,29 @@
                             <w:color w:val="595959" w:themeColor="text1" w:themeTint="A6"/>
                             <w14:ligatures w14:val="none"/>
                           </w:rPr>
-                          <w:t xml:space="preserve"> format. The project was investigating the tragedy of the anti-commons.</w:t>
+                          <w:t xml:space="preserve"> format</w:t>
+                        </w:r>
+                        <w:r>
+                          <w:rPr>
+                            <w:rFonts w:asciiTheme="minorHAnsi" w:eastAsiaTheme="minorEastAsia" w:hAnsiTheme="minorHAnsi" w:cstheme="minorBidi"/>
+                            <w:b w:val="0"/>
+                            <w:bCs w:val="0"/>
+                            <w:caps w:val="0"/>
+                            <w:color w:val="595959" w:themeColor="text1" w:themeTint="A6"/>
+                            <w14:ligatures w14:val="none"/>
+                          </w:rPr>
+                          <w:t xml:space="preserve"> for further analysis</w:t>
+                        </w:r>
+                        <w:r>
+                          <w:rPr>
+                            <w:rFonts w:asciiTheme="minorHAnsi" w:eastAsiaTheme="minorEastAsia" w:hAnsiTheme="minorHAnsi" w:cstheme="minorBidi"/>
+                            <w:b w:val="0"/>
+                            <w:bCs w:val="0"/>
+                            <w:caps w:val="0"/>
+                            <w:color w:val="595959" w:themeColor="text1" w:themeTint="A6"/>
+                            <w14:ligatures w14:val="none"/>
+                          </w:rPr>
+                          <w:t>. The project was investigating the tragedy of the anti-commons.</w:t>
                         </w:r>
                       </w:p>
                       <w:sdt>
@@ -808,7 +971,25 @@
                               <w:spacing w:before="20" w:after="20"/>
                             </w:pPr>
                             <w:r>
-                              <w:t>I worked mainly in the Eye-tracking lab but also trained with EEG and TCDS. I ran human subjects through a series of tasks, recorded the data, and paid them as necessary. My work was mainly done to assess working memory inhibition by activation of the occipital lobe.</w:t>
+                              <w:t xml:space="preserve">I worked mainly in the Eye-tracking lab but </w:t>
+                            </w:r>
+                            <w:r>
+                              <w:t xml:space="preserve">was </w:t>
+                            </w:r>
+                            <w:r>
+                              <w:t xml:space="preserve">also trained with EEG and TCDS. I ran human subjects through a series of tasks, recorded the data, and paid them as necessary. </w:t>
+                            </w:r>
+                            <w:r>
+                              <w:t>The studies</w:t>
+                            </w:r>
+                            <w:r>
+                              <w:t xml:space="preserve"> </w:t>
+                            </w:r>
+                            <w:r>
+                              <w:t>assessed spatial working memory inhibition via</w:t>
+                            </w:r>
+                            <w:r>
+                              <w:t xml:space="preserve"> activation of the occipital lobe.</w:t>
                             </w:r>
                           </w:p>
                         </w:sdtContent>
@@ -856,10 +1037,31 @@
                               <w:spacing w:before="20" w:after="20"/>
                             </w:pPr>
                             <w:r>
-                              <w:t xml:space="preserve">  Operated rollercoaster, Expedition Everest, in Animal Kingdom. </w:t>
+                              <w:t xml:space="preserve">  I o</w:t>
                             </w:r>
                             <w:r>
-                              <w:t xml:space="preserve">I had the opportunity to learn from the worlds experts in customer service and have a blast doing so.  </w:t>
+                              <w:t xml:space="preserve">perated </w:t>
+                            </w:r>
+                            <w:r>
+                              <w:t xml:space="preserve">the world’s most expensive </w:t>
+                            </w:r>
+                            <w:r>
+                              <w:t xml:space="preserve">rollercoaster, Expedition Everest, in </w:t>
+                            </w:r>
+                            <w:r>
+                              <w:t xml:space="preserve">Disney’s </w:t>
+                            </w:r>
+                            <w:r>
+                              <w:t xml:space="preserve">Animal Kingdom. </w:t>
+                            </w:r>
+                            <w:r>
+                              <w:t xml:space="preserve">I had the opportunity to learn from the </w:t>
+                            </w:r>
+                            <w:r>
+                              <w:t>foremost</w:t>
+                            </w:r>
+                            <w:r>
+                              <w:t xml:space="preserve"> experts in customer service and have a blast doing so.  </w:t>
                             </w:r>
                           </w:p>
                         </w:sdtContent>
@@ -875,7 +1077,7 @@
     </w:tbl>
     <w:p/>
     <w:sectPr>
-      <w:footerReference w:type="default" r:id="rId10"/>
+      <w:footerReference w:type="default" r:id="rId11"/>
       <w:pgSz w:w="12240" w:h="15840" w:code="1"/>
       <w:pgMar w:top="720" w:right="720" w:bottom="720" w:left="720" w:header="720" w:footer="720" w:gutter="0"/>
       <w:pgNumType w:start="1"/>
@@ -2073,12 +2275,14 @@
     <w:rsid w:val="006C598E"/>
     <w:rsid w:val="007F6B80"/>
     <w:rsid w:val="008E4503"/>
+    <w:rsid w:val="0097274B"/>
     <w:rsid w:val="00A40660"/>
     <w:rsid w:val="00B07448"/>
     <w:rsid w:val="00B47CA8"/>
     <w:rsid w:val="00BD3F34"/>
     <w:rsid w:val="00BF051E"/>
     <w:rsid w:val="00D71AED"/>
+    <w:rsid w:val="00DD5D00"/>
     <w:rsid w:val="00E7646A"/>
     <w:rsid w:val="00FE6A86"/>
   </w:rsids>
@@ -3394,7 +3598,7 @@
 </file>
 
 <file path=customXml/itemProps3.xml><?xml version="1.0" encoding="utf-8"?>
-<ds:datastoreItem xmlns:ds="http://schemas.openxmlformats.org/officeDocument/2006/customXml" ds:itemID="{025C3B9B-36DC-BC4B-83F9-9027857D0B86}">
+<ds:datastoreItem xmlns:ds="http://schemas.openxmlformats.org/officeDocument/2006/customXml" ds:itemID="{E80433A6-2547-EF42-9319-B8F6C7EF6BCF}">
   <ds:schemaRefs>
     <ds:schemaRef ds:uri="http://schemas.openxmlformats.org/officeDocument/2006/bibliography"/>
   </ds:schemaRefs>

</xml_diff>